<commit_message>
finished proposal word document
</commit_message>
<xml_diff>
--- a/Project 2-  Voter Data Proposal.docx
+++ b/Project 2-  Voter Data Proposal.docx
@@ -4,6 +4,7 @@
   <w:body>
     <w:p>
       <w:pPr>
+        <w:jc w:val="center"/>
         <w:rPr>
           <w:b/>
           <w:bCs/>
@@ -20,67 +21,142 @@
           <w:szCs w:val="28"/>
           <w:u w:val="single"/>
         </w:rPr>
-        <w:t xml:space="preserve">Project 2- Voter Data Proposal </w:t>
-      </w:r>
-    </w:p>
-    <w:p/>
-    <w:p>
-      <w:pPr>
+        <w:t xml:space="preserve">Project 2- </w:t>
+      </w:r>
+      <w:r>
         <w:rPr>
           <w:b/>
           <w:bCs/>
-        </w:rPr>
-      </w:pPr>
+          <w:sz w:val="28"/>
+          <w:szCs w:val="28"/>
+          <w:u w:val="single"/>
+        </w:rPr>
+        <w:t xml:space="preserve">2016 Presidential Election </w:t>
+      </w:r>
       <w:r>
         <w:rPr>
           <w:b/>
           <w:bCs/>
-        </w:rPr>
-        <w:t>Introduction:</w:t>
-      </w:r>
-    </w:p>
-    <w:p>
-      <w:pPr>
-        <w:rPr>
-          <w:color w:val="FF0000"/>
-        </w:rPr>
-      </w:pPr>
-      <w:r>
-        <w:rPr>
-          <w:color w:val="FF0000"/>
-        </w:rPr>
-        <w:t>Ryann to insert</w:t>
-      </w:r>
-    </w:p>
-    <w:p>
-      <w:pPr>
-        <w:rPr>
-          <w:color w:val="FF0000"/>
-        </w:rPr>
-      </w:pPr>
-    </w:p>
-    <w:p>
-      <w:pPr>
+          <w:sz w:val="28"/>
+          <w:szCs w:val="28"/>
+          <w:u w:val="single"/>
+        </w:rPr>
+        <w:t>Voter Data</w:t>
+      </w:r>
+      <w:r>
         <w:rPr>
           <w:b/>
           <w:bCs/>
-        </w:rPr>
-      </w:pPr>
+          <w:sz w:val="28"/>
+          <w:szCs w:val="28"/>
+          <w:u w:val="single"/>
+        </w:rPr>
+        <w:t xml:space="preserve"> Story</w:t>
+      </w:r>
       <w:r>
         <w:rPr>
           <w:b/>
           <w:bCs/>
-        </w:rPr>
-        <w:t>Project Specs:</w:t>
-      </w:r>
-    </w:p>
-    <w:p>
-      <w:pPr>
+          <w:sz w:val="28"/>
+          <w:szCs w:val="28"/>
+          <w:u w:val="single"/>
+        </w:rPr>
+        <w:t xml:space="preserve"> Proposal</w:t>
+      </w:r>
+    </w:p>
+    <w:p>
+      <w:pPr>
+        <w:spacing w:line="240" w:lineRule="auto"/>
+        <w:contextualSpacing/>
+        <w:jc w:val="center"/>
+        <w:rPr>
+          <w:sz w:val="24"/>
+          <w:szCs w:val="24"/>
+        </w:rPr>
+      </w:pPr>
+      <w:r>
+        <w:rPr>
+          <w:sz w:val="24"/>
+          <w:szCs w:val="24"/>
+        </w:rPr>
+        <w:t>Nicole Langford</w:t>
+      </w:r>
+    </w:p>
+    <w:p>
+      <w:pPr>
+        <w:spacing w:line="240" w:lineRule="auto"/>
+        <w:contextualSpacing/>
+        <w:jc w:val="center"/>
+        <w:rPr>
+          <w:sz w:val="24"/>
+          <w:szCs w:val="24"/>
+        </w:rPr>
+      </w:pPr>
+      <w:r>
+        <w:rPr>
+          <w:sz w:val="24"/>
+          <w:szCs w:val="24"/>
+        </w:rPr>
+        <w:t>Anna Schaefer</w:t>
+      </w:r>
+    </w:p>
+    <w:p>
+      <w:pPr>
+        <w:spacing w:line="240" w:lineRule="auto"/>
+        <w:contextualSpacing/>
+        <w:jc w:val="center"/>
+        <w:rPr>
+          <w:sz w:val="24"/>
+          <w:szCs w:val="24"/>
+        </w:rPr>
+      </w:pPr>
+      <w:r>
+        <w:rPr>
+          <w:sz w:val="24"/>
+          <w:szCs w:val="24"/>
+        </w:rPr>
+        <w:t>Ryann Green</w:t>
+      </w:r>
+    </w:p>
+    <w:p>
+      <w:pPr>
+        <w:spacing w:line="240" w:lineRule="auto"/>
+        <w:contextualSpacing/>
         <w:rPr>
           <w:b/>
           <w:bCs/>
         </w:rPr>
       </w:pPr>
+      <w:r>
+        <w:rPr>
+          <w:b/>
+          <w:bCs/>
+        </w:rPr>
+        <w:t>Introduction:</w:t>
+      </w:r>
+    </w:p>
+    <w:p>
+      <w:r>
+        <w:t>The purpose of this project will be to tell a data story by visualizing the 2016 Presidential Election voter turnout by State. The story will allow the user to be able to filter the data by demographic factors (gender, age, and race) and the user will also be able to view which states have enacted</w:t>
+      </w:r>
+      <w:r>
+        <w:t xml:space="preserve"> same-day registration or similar legislation. The user may be able to analyze whether same-day voter registration has any impact on the voter turnout and how that could vary by certain demographic factors.</w:t>
+      </w:r>
+    </w:p>
+    <w:p>
+      <w:pPr>
+        <w:rPr>
+          <w:b/>
+          <w:bCs/>
+        </w:rPr>
+      </w:pPr>
+      <w:r>
+        <w:rPr>
+          <w:b/>
+          <w:bCs/>
+        </w:rPr>
+        <w:t>Project Specs:</w:t>
+      </w:r>
     </w:p>
     <w:p>
       <w:r>
@@ -197,7 +273,13 @@
         </w:numPr>
       </w:pPr>
       <w:r>
-        <w:t>Early Voting Registration</w:t>
+        <w:t xml:space="preserve">Early Voting </w:t>
+      </w:r>
+      <w:r>
+        <w:t xml:space="preserve">Same-Day </w:t>
+      </w:r>
+      <w:r>
+        <w:t>Registration</w:t>
       </w:r>
     </w:p>
     <w:p>
@@ -209,7 +291,16 @@
         </w:numPr>
       </w:pPr>
       <w:r>
-        <w:t xml:space="preserve">Pass not implemented </w:t>
+        <w:t xml:space="preserve">Election Day Registration Legislation </w:t>
+      </w:r>
+      <w:r>
+        <w:t>Pass</w:t>
+      </w:r>
+      <w:r>
+        <w:t>ed but</w:t>
+      </w:r>
+      <w:r>
+        <w:t xml:space="preserve"> not implemented </w:t>
       </w:r>
     </w:p>
     <w:p>
@@ -244,7 +335,7 @@
           <w:numId w:val="1"/>
         </w:numPr>
       </w:pPr>
-      <w:hyperlink r:id="rId5" w:history="1">
+      <w:hyperlink r:id="rId5" w:anchor="_Toc522006760" w:history="1">
         <w:r>
           <w:rPr>
             <w:rStyle w:val="Hyperlink"/>
@@ -337,6 +428,35 @@
         </w:numPr>
       </w:pPr>
       <w:r>
+        <w:t>Link to Source:</w:t>
+      </w:r>
+    </w:p>
+    <w:p>
+      <w:pPr>
+        <w:pStyle w:val="ListParagraph"/>
+        <w:numPr>
+          <w:ilvl w:val="3"/>
+          <w:numId w:val="1"/>
+        </w:numPr>
+      </w:pPr>
+      <w:hyperlink r:id="rId6" w:history="1">
+        <w:r>
+          <w:rPr>
+            <w:rStyle w:val="Hyperlink"/>
+          </w:rPr>
+          <w:t>https://www.census.gov/data/tables/time-series/demo/voting-and-registration/p20-580.html</w:t>
+        </w:r>
+      </w:hyperlink>
+    </w:p>
+    <w:p>
+      <w:pPr>
+        <w:pStyle w:val="ListParagraph"/>
+        <w:numPr>
+          <w:ilvl w:val="2"/>
+          <w:numId w:val="1"/>
+        </w:numPr>
+      </w:pPr>
+      <w:r>
         <w:t xml:space="preserve">All are Excel Data tables saved in Project 2- Voter Data git repository </w:t>
       </w:r>
     </w:p>
@@ -360,7 +480,6 @@
           <w:bCs/>
           <w:u w:val="single"/>
         </w:rPr>
-        <w:lastRenderedPageBreak/>
         <w:t>Project Inspiration &amp; Brainstorming Tools:</w:t>
       </w:r>
     </w:p>
@@ -371,7 +490,7 @@
       </w:r>
     </w:p>
     <w:p>
-      <w:hyperlink r:id="rId6" w:history="1">
+      <w:hyperlink r:id="rId7" w:history="1">
         <w:r>
           <w:rPr>
             <w:rStyle w:val="Hyperlink"/>
@@ -387,10 +506,16 @@
       </w:r>
     </w:p>
     <w:p>
-      <w:r>
-        <w:t>https://www.globalcitizen.org/en/content/why-people-dont-vote/</w:t>
-      </w:r>
-    </w:p>
+      <w:hyperlink r:id="rId8" w:history="1">
+        <w:r>
+          <w:rPr>
+            <w:rStyle w:val="Hyperlink"/>
+          </w:rPr>
+          <w:t>https://www.globalcitizen.org/en/content/why-people-dont-vote/</w:t>
+        </w:r>
+      </w:hyperlink>
+    </w:p>
+    <w:p/>
     <w:p/>
     <w:p/>
     <w:p/>

</xml_diff>